<commit_message>
Added original manifest to the flow-executer
</commit_message>
<xml_diff>
--- a/DEMC Installation guide.docx
+++ b/DEMC Installation guide.docx
@@ -28,7 +28,10 @@
         </w:numPr>
       </w:pPr>
       <w:r>
-        <w:t>Install DE Ver 6.3.2.1 or above</w:t>
+        <w:t>Install DE Ver 6.3.2.2</w:t>
+      </w:r>
+      <w:r>
+        <w:t xml:space="preserve"> or above</w:t>
       </w:r>
     </w:p>
     <w:p>
@@ -52,6 +55,64 @@
         </w:numPr>
       </w:pPr>
       <w:r>
+        <w:t>C</w:t>
+      </w:r>
+      <w:r>
+        <w:t xml:space="preserve">onfigure the servers the DEMC will work with </w:t>
+      </w:r>
+      <w:r>
+        <w:t>t</w:t>
+      </w:r>
+      <w:r>
+        <w:t>he file:</w:t>
+      </w:r>
+      <w:r>
+        <w:br/>
+        <w:t>‘</w:t>
+      </w:r>
+      <w:r>
+        <w:t>server\data\distributed-de-</w:t>
+      </w:r>
+      <w:proofErr w:type="spellStart"/>
+      <w:r>
+        <w:t>servers.json</w:t>
+      </w:r>
+      <w:proofErr w:type="spellEnd"/>
+      <w:r>
+        <w:t>’ and ed</w:t>
+      </w:r>
+      <w:bookmarkStart w:id="0" w:name="_GoBack"/>
+      <w:bookmarkEnd w:id="0"/>
+      <w:r>
+        <w:t>it it to the desired servers.</w:t>
+      </w:r>
+    </w:p>
+    <w:p>
+      <w:pPr>
+        <w:pStyle w:val="ListParagraph"/>
+      </w:pPr>
+    </w:p>
+    <w:p>
+      <w:pPr>
+        <w:pStyle w:val="ListParagraph"/>
+        <w:numPr>
+          <w:ilvl w:val="0"/>
+          <w:numId w:val="1"/>
+        </w:numPr>
+      </w:pPr>
+      <w:r>
+        <w:t>Running the app Windows:</w:t>
+      </w:r>
+    </w:p>
+    <w:p>
+      <w:pPr>
+        <w:pStyle w:val="ListParagraph"/>
+        <w:numPr>
+          <w:ilvl w:val="1"/>
+          <w:numId w:val="1"/>
+        </w:numPr>
+      </w:pPr>
+      <w:r>
         <w:t>Click on the start.bat file</w:t>
       </w:r>
     </w:p>
@@ -59,7 +120,7 @@
       <w:pPr>
         <w:pStyle w:val="ListParagraph"/>
         <w:numPr>
-          <w:ilvl w:val="0"/>
+          <w:ilvl w:val="1"/>
           <w:numId w:val="1"/>
         </w:numPr>
       </w:pPr>
@@ -71,7 +132,7 @@
       <w:pPr>
         <w:pStyle w:val="ListParagraph"/>
         <w:numPr>
-          <w:ilvl w:val="0"/>
+          <w:ilvl w:val="1"/>
           <w:numId w:val="1"/>
         </w:numPr>
       </w:pPr>
@@ -87,30 +148,148 @@
       <w:pPr>
         <w:pStyle w:val="ListParagraph"/>
         <w:numPr>
+          <w:ilvl w:val="1"/>
+          <w:numId w:val="1"/>
+        </w:numPr>
+      </w:pPr>
+      <w:r>
+        <w:t>To stop the DEMC click on the stop.bat file</w:t>
+      </w:r>
+    </w:p>
+    <w:p>
+      <w:pPr>
+        <w:pStyle w:val="ListParagraph"/>
+        <w:numPr>
           <w:ilvl w:val="0"/>
           <w:numId w:val="1"/>
         </w:numPr>
       </w:pPr>
       <w:r>
-        <w:t>To configure the servers the DEMC will work with open the file:</w:t>
+        <w:t xml:space="preserve">Running the app </w:t>
+      </w:r>
+      <w:r>
+        <w:t>Linux</w:t>
+      </w:r>
+      <w:r>
+        <w:t>:</w:t>
+      </w:r>
+    </w:p>
+    <w:p>
+      <w:pPr>
+        <w:pStyle w:val="ListParagraph"/>
+        <w:numPr>
+          <w:ilvl w:val="1"/>
+          <w:numId w:val="1"/>
+        </w:numPr>
+      </w:pPr>
+      <w:r>
+        <w:t xml:space="preserve">Open Putty and run the </w:t>
+      </w:r>
+      <w:r>
+        <w:t>start.</w:t>
+      </w:r>
+      <w:r>
+        <w:t xml:space="preserve">sh </w:t>
+      </w:r>
+      <w:r>
+        <w:t>file</w:t>
+      </w:r>
+    </w:p>
+    <w:p>
+      <w:pPr>
+        <w:pStyle w:val="ListParagraph"/>
+        <w:numPr>
+          <w:ilvl w:val="1"/>
+          <w:numId w:val="1"/>
+        </w:numPr>
+      </w:pPr>
+      <w:r>
+        <w:t>The server will be up on port 3000</w:t>
+      </w:r>
+    </w:p>
+    <w:p>
+      <w:pPr>
+        <w:pStyle w:val="ListParagraph"/>
+        <w:numPr>
+          <w:ilvl w:val="1"/>
+          <w:numId w:val="1"/>
+        </w:numPr>
+      </w:pPr>
+      <w:r>
+        <w:t xml:space="preserve">To start the server on a different port, open the </w:t>
+      </w:r>
+      <w:r>
+        <w:t xml:space="preserve">Putty </w:t>
+      </w:r>
+      <w:r>
+        <w:t>and type:</w:t>
       </w:r>
       <w:r>
         <w:br/>
-        <w:t>‘</w:t>
-      </w:r>
-      <w:r>
-        <w:t>server\data\distributed-de-servers.json</w:t>
-      </w:r>
-      <w:r>
-        <w:t>’ and edit it to the desired servers.</w:t>
-      </w:r>
-    </w:p>
-    <w:p>
-      <w:pPr>
-        <w:pStyle w:val="ListParagraph"/>
-      </w:pPr>
-      <w:bookmarkStart w:id="0" w:name="_GoBack"/>
-      <w:bookmarkEnd w:id="0"/>
+        <w:t xml:space="preserve"> </w:t>
+      </w:r>
+      <w:r>
+        <w:t>./</w:t>
+      </w:r>
+      <w:r>
+        <w:t>start.</w:t>
+      </w:r>
+      <w:r>
+        <w:t xml:space="preserve">sh </w:t>
+      </w:r>
+      <w:r>
+        <w:t>port:&lt;other port&gt;</w:t>
+      </w:r>
+    </w:p>
+    <w:p>
+      <w:pPr>
+        <w:pStyle w:val="ListParagraph"/>
+        <w:numPr>
+          <w:ilvl w:val="1"/>
+          <w:numId w:val="1"/>
+        </w:numPr>
+      </w:pPr>
+      <w:r>
+        <w:t xml:space="preserve">To stop the DEMC </w:t>
+      </w:r>
+      <w:r>
+        <w:t xml:space="preserve">run </w:t>
+      </w:r>
+      <w:r>
+        <w:t>the stop.</w:t>
+      </w:r>
+      <w:r>
+        <w:t xml:space="preserve">sh </w:t>
+      </w:r>
+      <w:r>
+        <w:t>file</w:t>
+      </w:r>
+    </w:p>
+    <w:p>
+      <w:pPr>
+        <w:pStyle w:val="ListParagraph"/>
+      </w:pPr>
+    </w:p>
+    <w:p>
+      <w:pPr>
+        <w:pStyle w:val="ListParagraph"/>
+      </w:pPr>
+      <w:r>
+        <w:br/>
+      </w:r>
+    </w:p>
+    <w:p>
+      <w:pPr>
+        <w:ind w:left="360"/>
+      </w:pPr>
+      <w:r>
+        <w:br/>
+      </w:r>
+    </w:p>
+    <w:p>
+      <w:pPr>
+        <w:pStyle w:val="ListParagraph"/>
+      </w:pPr>
     </w:p>
     <w:p>
       <w:pPr>
@@ -145,7 +324,7 @@
         <w:rFonts w:hint="default"/>
       </w:rPr>
     </w:lvl>
-    <w:lvl w:ilvl="1" w:tplc="04090019" w:tentative="1">
+    <w:lvl w:ilvl="1" w:tplc="04090019">
       <w:start w:val="1"/>
       <w:numFmt w:val="lowerLetter"/>
       <w:lvlText w:val="%2."/>
@@ -154,7 +333,7 @@
         <w:ind w:left="1440" w:hanging="360"/>
       </w:pPr>
     </w:lvl>
-    <w:lvl w:ilvl="2" w:tplc="0409001B" w:tentative="1">
+    <w:lvl w:ilvl="2" w:tplc="0409001B">
       <w:start w:val="1"/>
       <w:numFmt w:val="lowerRoman"/>
       <w:lvlText w:val="%3."/>
@@ -347,6 +526,7 @@
     <w:lsdException w:name="HTML Sample" w:semiHidden="1" w:unhideWhenUsed="1"/>
     <w:lsdException w:name="HTML Typewriter" w:semiHidden="1" w:unhideWhenUsed="1"/>
     <w:lsdException w:name="HTML Variable" w:semiHidden="1" w:unhideWhenUsed="1"/>
+    <w:lsdException w:name="Normal Table" w:semiHidden="1" w:unhideWhenUsed="1"/>
     <w:lsdException w:name="annotation subject" w:semiHidden="1" w:unhideWhenUsed="1"/>
     <w:lsdException w:name="No List" w:semiHidden="1" w:unhideWhenUsed="1"/>
     <w:lsdException w:name="Outline List 1" w:semiHidden="1" w:unhideWhenUsed="1"/>
@@ -393,8 +573,10 @@
     <w:lsdException w:name="Table Subtle 2" w:semiHidden="1" w:unhideWhenUsed="1"/>
     <w:lsdException w:name="Table Web 1" w:semiHidden="1" w:unhideWhenUsed="1"/>
     <w:lsdException w:name="Table Web 2" w:semiHidden="1" w:unhideWhenUsed="1"/>
+    <w:lsdException w:name="Table Web 3" w:semiHidden="1" w:unhideWhenUsed="1"/>
     <w:lsdException w:name="Balloon Text" w:semiHidden="1" w:unhideWhenUsed="1"/>
     <w:lsdException w:name="Table Grid" w:uiPriority="39"/>
+    <w:lsdException w:name="Table Theme" w:semiHidden="1" w:unhideWhenUsed="1"/>
     <w:lsdException w:name="Placeholder Text" w:semiHidden="1"/>
     <w:lsdException w:name="No Spacing" w:uiPriority="1" w:qFormat="1"/>
     <w:lsdException w:name="Light Shading" w:uiPriority="60"/>

</xml_diff>

<commit_message>
edit the installation guide to give permissions
</commit_message>
<xml_diff>
--- a/DEMC Installation guide.docx
+++ b/DEMC Installation guide.docx
@@ -55,54 +55,117 @@
         </w:numPr>
       </w:pPr>
       <w:r>
-        <w:t>C</w:t>
-      </w:r>
-      <w:r>
-        <w:t xml:space="preserve">onfigure the servers the DEMC will work with </w:t>
-      </w:r>
-      <w:r>
-        <w:t>t</w:t>
-      </w:r>
-      <w:r>
-        <w:t>he file:</w:t>
+        <w:t>Configure the servers the DEMC will work with the file:</w:t>
       </w:r>
       <w:r>
         <w:br/>
         <w:t>‘</w:t>
       </w:r>
       <w:r>
-        <w:t>server\data\distributed-de-</w:t>
-      </w:r>
-      <w:proofErr w:type="spellStart"/>
-      <w:r>
-        <w:t>servers.json</w:t>
-      </w:r>
-      <w:proofErr w:type="spellEnd"/>
-      <w:r>
-        <w:t>’ and ed</w:t>
+        <w:t>server\data\distributed-de-servers.json</w:t>
+      </w:r>
+      <w:r>
+        <w:t>’ and edit it to the desired servers.</w:t>
+      </w:r>
+    </w:p>
+    <w:p>
+      <w:pPr>
+        <w:pStyle w:val="ListParagraph"/>
+      </w:pPr>
+    </w:p>
+    <w:p>
+      <w:pPr>
+        <w:pStyle w:val="ListParagraph"/>
+        <w:numPr>
+          <w:ilvl w:val="0"/>
+          <w:numId w:val="1"/>
+        </w:numPr>
+      </w:pPr>
+      <w:r>
+        <w:t>Running the app Windows:</w:t>
+      </w:r>
+    </w:p>
+    <w:p>
+      <w:pPr>
+        <w:pStyle w:val="ListParagraph"/>
+        <w:numPr>
+          <w:ilvl w:val="1"/>
+          <w:numId w:val="1"/>
+        </w:numPr>
+      </w:pPr>
+      <w:r>
+        <w:t>Click on the start.bat file</w:t>
+      </w:r>
+    </w:p>
+    <w:p>
+      <w:pPr>
+        <w:pStyle w:val="ListParagraph"/>
+        <w:numPr>
+          <w:ilvl w:val="1"/>
+          <w:numId w:val="1"/>
+        </w:numPr>
+      </w:pPr>
+      <w:r>
+        <w:t>The server will be up on port 3000</w:t>
+      </w:r>
+    </w:p>
+    <w:p>
+      <w:pPr>
+        <w:pStyle w:val="ListParagraph"/>
+        <w:numPr>
+          <w:ilvl w:val="1"/>
+          <w:numId w:val="1"/>
+        </w:numPr>
+      </w:pPr>
+      <w:r>
+        <w:t>To start the server on a different port, open the command line and type:</w:t>
+      </w:r>
+      <w:r>
+        <w:br/>
+        <w:t xml:space="preserve"> start.bat port:&lt;other port&gt;</w:t>
+      </w:r>
+    </w:p>
+    <w:p>
+      <w:pPr>
+        <w:pStyle w:val="ListParagraph"/>
+        <w:numPr>
+          <w:ilvl w:val="1"/>
+          <w:numId w:val="1"/>
+        </w:numPr>
+      </w:pPr>
+      <w:r>
+        <w:t>To stop the DEMC click on the stop.bat file</w:t>
+      </w:r>
+    </w:p>
+    <w:p>
+      <w:pPr>
+        <w:pStyle w:val="ListParagraph"/>
+        <w:numPr>
+          <w:ilvl w:val="0"/>
+          <w:numId w:val="1"/>
+        </w:numPr>
+      </w:pPr>
+      <w:r>
+        <w:t>Running the app Linux:</w:t>
+      </w:r>
+    </w:p>
+    <w:p>
+      <w:pPr>
+        <w:pStyle w:val="ListParagraph"/>
+        <w:numPr>
+          <w:ilvl w:val="1"/>
+          <w:numId w:val="1"/>
+        </w:numPr>
+      </w:pPr>
+      <w:r>
+        <w:t>Grant permissions to the start.sh and stop.sh files by running the following command:</w:t>
+      </w:r>
+      <w:r>
+        <w:br/>
+        <w:t>“chmod 777 start.sh” , “chmod 777 stop.sh”</w:t>
       </w:r>
       <w:bookmarkStart w:id="0" w:name="_GoBack"/>
       <w:bookmarkEnd w:id="0"/>
-      <w:r>
-        <w:t>it it to the desired servers.</w:t>
-      </w:r>
-    </w:p>
-    <w:p>
-      <w:pPr>
-        <w:pStyle w:val="ListParagraph"/>
-      </w:pPr>
-    </w:p>
-    <w:p>
-      <w:pPr>
-        <w:pStyle w:val="ListParagraph"/>
-        <w:numPr>
-          <w:ilvl w:val="0"/>
-          <w:numId w:val="1"/>
-        </w:numPr>
-      </w:pPr>
-      <w:r>
-        <w:t>Running the app Windows:</w:t>
-      </w:r>
     </w:p>
     <w:p>
       <w:pPr>
@@ -113,7 +176,7 @@
         </w:numPr>
       </w:pPr>
       <w:r>
-        <w:t>Click on the start.bat file</w:t>
+        <w:t>Open Putty and run the start.sh file</w:t>
       </w:r>
     </w:p>
     <w:p>
@@ -137,11 +200,11 @@
         </w:numPr>
       </w:pPr>
       <w:r>
-        <w:t>To start the server on a different port, open the command line and type:</w:t>
+        <w:t>To start the server on a different port, open the Putty and type:</w:t>
       </w:r>
       <w:r>
         <w:br/>
-        <w:t xml:space="preserve"> start.bat port:&lt;other port&gt;</w:t>
+        <w:t xml:space="preserve"> ./start.sh port:&lt;other port&gt;</w:t>
       </w:r>
     </w:p>
     <w:p>
@@ -153,116 +216,7 @@
         </w:numPr>
       </w:pPr>
       <w:r>
-        <w:t>To stop the DEMC click on the stop.bat file</w:t>
-      </w:r>
-    </w:p>
-    <w:p>
-      <w:pPr>
-        <w:pStyle w:val="ListParagraph"/>
-        <w:numPr>
-          <w:ilvl w:val="0"/>
-          <w:numId w:val="1"/>
-        </w:numPr>
-      </w:pPr>
-      <w:r>
-        <w:t xml:space="preserve">Running the app </w:t>
-      </w:r>
-      <w:r>
-        <w:t>Linux</w:t>
-      </w:r>
-      <w:r>
-        <w:t>:</w:t>
-      </w:r>
-    </w:p>
-    <w:p>
-      <w:pPr>
-        <w:pStyle w:val="ListParagraph"/>
-        <w:numPr>
-          <w:ilvl w:val="1"/>
-          <w:numId w:val="1"/>
-        </w:numPr>
-      </w:pPr>
-      <w:r>
-        <w:t xml:space="preserve">Open Putty and run the </w:t>
-      </w:r>
-      <w:r>
-        <w:t>start.</w:t>
-      </w:r>
-      <w:r>
-        <w:t xml:space="preserve">sh </w:t>
-      </w:r>
-      <w:r>
-        <w:t>file</w:t>
-      </w:r>
-    </w:p>
-    <w:p>
-      <w:pPr>
-        <w:pStyle w:val="ListParagraph"/>
-        <w:numPr>
-          <w:ilvl w:val="1"/>
-          <w:numId w:val="1"/>
-        </w:numPr>
-      </w:pPr>
-      <w:r>
-        <w:t>The server will be up on port 3000</w:t>
-      </w:r>
-    </w:p>
-    <w:p>
-      <w:pPr>
-        <w:pStyle w:val="ListParagraph"/>
-        <w:numPr>
-          <w:ilvl w:val="1"/>
-          <w:numId w:val="1"/>
-        </w:numPr>
-      </w:pPr>
-      <w:r>
-        <w:t xml:space="preserve">To start the server on a different port, open the </w:t>
-      </w:r>
-      <w:r>
-        <w:t xml:space="preserve">Putty </w:t>
-      </w:r>
-      <w:r>
-        <w:t>and type:</w:t>
-      </w:r>
-      <w:r>
-        <w:br/>
-        <w:t xml:space="preserve"> </w:t>
-      </w:r>
-      <w:r>
-        <w:t>./</w:t>
-      </w:r>
-      <w:r>
-        <w:t>start.</w:t>
-      </w:r>
-      <w:r>
-        <w:t xml:space="preserve">sh </w:t>
-      </w:r>
-      <w:r>
-        <w:t>port:&lt;other port&gt;</w:t>
-      </w:r>
-    </w:p>
-    <w:p>
-      <w:pPr>
-        <w:pStyle w:val="ListParagraph"/>
-        <w:numPr>
-          <w:ilvl w:val="1"/>
-          <w:numId w:val="1"/>
-        </w:numPr>
-      </w:pPr>
-      <w:r>
-        <w:t xml:space="preserve">To stop the DEMC </w:t>
-      </w:r>
-      <w:r>
-        <w:t xml:space="preserve">run </w:t>
-      </w:r>
-      <w:r>
-        <w:t>the stop.</w:t>
-      </w:r>
-      <w:r>
-        <w:t xml:space="preserve">sh </w:t>
-      </w:r>
-      <w:r>
-        <w:t>file</w:t>
+        <w:t>To stop the DEMC run the stop.sh file</w:t>
       </w:r>
     </w:p>
     <w:p>

</xml_diff>

<commit_message>
edit the installation guide to give permissions Add isConclution = true to the filtering
</commit_message>
<xml_diff>
--- a/DEMC Installation guide.docx
+++ b/DEMC Installation guide.docx
@@ -61,9 +61,16 @@
         <w:br/>
         <w:t>‘</w:t>
       </w:r>
-      <w:r>
-        <w:t>server\data\distributed-de-servers.json</w:t>
-      </w:r>
+      <w:bookmarkStart w:id="0" w:name="_GoBack"/>
+      <w:bookmarkEnd w:id="0"/>
+      <w:r>
+        <w:t>data\distributed-de-</w:t>
+      </w:r>
+      <w:proofErr w:type="spellStart"/>
+      <w:r>
+        <w:t>servers.json</w:t>
+      </w:r>
+      <w:proofErr w:type="spellEnd"/>
       <w:r>
         <w:t>’ and edit it to the desired servers.</w:t>
       </w:r>
@@ -162,10 +169,32 @@
       </w:r>
       <w:r>
         <w:br/>
-        <w:t>“chmod 777 start.sh” , “chmod 777 stop.sh”</w:t>
-      </w:r>
-      <w:bookmarkStart w:id="0" w:name="_GoBack"/>
-      <w:bookmarkEnd w:id="0"/>
+        <w:t>“</w:t>
+      </w:r>
+      <w:proofErr w:type="spellStart"/>
+      <w:r>
+        <w:t>chmod</w:t>
+      </w:r>
+      <w:proofErr w:type="spellEnd"/>
+      <w:r>
+        <w:t xml:space="preserve"> 777 start.sh</w:t>
+      </w:r>
+      <w:proofErr w:type="gramStart"/>
+      <w:r>
+        <w:t>” ,</w:t>
+      </w:r>
+      <w:proofErr w:type="gramEnd"/>
+      <w:r>
+        <w:t xml:space="preserve"> “</w:t>
+      </w:r>
+      <w:proofErr w:type="spellStart"/>
+      <w:r>
+        <w:t>chmod</w:t>
+      </w:r>
+      <w:proofErr w:type="spellEnd"/>
+      <w:r>
+        <w:t xml:space="preserve"> 777 stop.sh”</w:t>
+      </w:r>
     </w:p>
     <w:p>
       <w:pPr>

</xml_diff>